<commit_message>
James Moran FMP Logbook Sub-Document
For sending to Mark, as well as minor amendments to the latest version
of the Logbook (1.0.18).
</commit_message>
<xml_diff>
--- a/Final Major Project/Logbook/James Moran - FMP - Logbook 1.0.18.docx
+++ b/Final Major Project/Logbook/James Moran - FMP - Logbook 1.0.18.docx
@@ -13,6 +13,7 @@
           <w:docPartUnique/>
         </w:docPartObj>
       </w:sdtPr>
+      <w:sdtEndPr/>
       <w:sdtContent>
         <w:p>
           <w:pPr>
@@ -114,6 +115,7 @@
                                     <w:dataBinding w:prefixMappings="xmlns:ns0='http://schemas.microsoft.com/office/2006/coverPageProps'" w:xpath="/ns0:CoverPageProperties[1]/ns0:Abstract[1]" w:storeItemID="{55AF091B-3C7A-41E3-B477-F2FDAA23CFDA}"/>
                                     <w:text/>
                                   </w:sdtPr>
+                                  <w:sdtEndPr/>
                                   <w:sdtContent>
                                     <w:r>
                                       <w:rPr>
@@ -167,6 +169,7 @@
                               <w:dataBinding w:prefixMappings="xmlns:ns0='http://schemas.microsoft.com/office/2006/coverPageProps'" w:xpath="/ns0:CoverPageProperties[1]/ns0:Abstract[1]" w:storeItemID="{55AF091B-3C7A-41E3-B477-F2FDAA23CFDA}"/>
                               <w:text/>
                             </w:sdtPr>
+                            <w:sdtEndPr/>
                             <w:sdtContent>
                               <w:r>
                                 <w:rPr>
@@ -263,6 +266,7 @@
                                     <w:dataBinding w:prefixMappings="xmlns:ns0='http://schemas.openxmlformats.org/package/2006/metadata/core-properties' xmlns:ns1='http://purl.org/dc/elements/1.1/'" w:xpath="/ns0:coreProperties[1]/ns1:creator[1]" w:storeItemID="{6C3C8BC8-F283-45AE-878A-BAB7291924A1}"/>
                                     <w:text/>
                                   </w:sdtPr>
+                                  <w:sdtEndPr/>
                                   <w:sdtContent>
                                     <w:r>
                                       <w:rPr>
@@ -322,6 +326,7 @@
                               <w:dataBinding w:prefixMappings="xmlns:ns0='http://schemas.openxmlformats.org/package/2006/metadata/core-properties' xmlns:ns1='http://purl.org/dc/elements/1.1/'" w:xpath="/ns0:coreProperties[1]/ns1:creator[1]" w:storeItemID="{6C3C8BC8-F283-45AE-878A-BAB7291924A1}"/>
                               <w:text/>
                             </w:sdtPr>
+                            <w:sdtEndPr/>
                             <w:sdtContent>
                               <w:r>
                                 <w:rPr>
@@ -730,6 +735,7 @@
                                   <w:dataBinding w:prefixMappings="xmlns:ns0='http://schemas.openxmlformats.org/package/2006/metadata/core-properties' xmlns:ns1='http://purl.org/dc/elements/1.1/'" w:xpath="/ns0:coreProperties[1]/ns1:title[1]" w:storeItemID="{6C3C8BC8-F283-45AE-878A-BAB7291924A1}"/>
                                   <w:text/>
                                 </w:sdtPr>
+                                <w:sdtEndPr/>
                                 <w:sdtContent>
                                   <w:p>
                                     <w:pPr>
@@ -794,6 +800,7 @@
                             <w:dataBinding w:prefixMappings="xmlns:ns0='http://schemas.openxmlformats.org/package/2006/metadata/core-properties' xmlns:ns1='http://purl.org/dc/elements/1.1/'" w:xpath="/ns0:coreProperties[1]/ns1:title[1]" w:storeItemID="{6C3C8BC8-F283-45AE-878A-BAB7291924A1}"/>
                             <w:text/>
                           </w:sdtPr>
+                          <w:sdtEndPr/>
                           <w:sdtContent>
                             <w:p>
                               <w:pPr>
@@ -1264,8 +1271,6 @@
             <w:fldChar w:fldCharType="end"/>
           </w:r>
         </w:p>
-        <w:bookmarkStart w:id="0" w:name="_GoBack" w:displacedByCustomXml="next"/>
-        <w:bookmarkEnd w:id="0" w:displacedByCustomXml="next"/>
       </w:sdtContent>
     </w:sdt>
     <w:p>
@@ -1288,7 +1293,7 @@
           <w:lang w:val="en-GB"/>
         </w:rPr>
       </w:pPr>
-      <w:bookmarkStart w:id="1" w:name="_Toc509231577"/>
+      <w:bookmarkStart w:id="0" w:name="_Toc509231577"/>
       <w:r>
         <w:rPr>
           <w:lang w:val="en-GB"/>
@@ -1296,7 +1301,7 @@
         <w:lastRenderedPageBreak/>
         <w:t>Considered Methods for Balancing the Space Filling Algorithm</w:t>
       </w:r>
-      <w:bookmarkEnd w:id="1"/>
+      <w:bookmarkEnd w:id="0"/>
     </w:p>
     <w:p>
       <w:pPr>
@@ -3991,7 +3996,21 @@
             <w:rFonts w:ascii="Cambria Math" w:hAnsi="Cambria Math"/>
             <w:lang w:val="en-GB"/>
           </w:rPr>
-          <m:t xml:space="preserve">≤100, then </m:t>
+          <m:t>≤100</m:t>
+        </m:r>
+        <m:r>
+          <w:rPr>
+            <w:rFonts w:ascii="Cambria Math" w:hAnsi="Cambria Math"/>
+            <w:lang w:val="en-GB"/>
+          </w:rPr>
+          <m:t>00</m:t>
+        </m:r>
+        <m:r>
+          <w:rPr>
+            <w:rFonts w:ascii="Cambria Math" w:hAnsi="Cambria Math"/>
+            <w:lang w:val="en-GB"/>
+          </w:rPr>
+          <m:t xml:space="preserve">, then </m:t>
         </m:r>
         <m:sSub>
           <m:sSubPr>
@@ -4044,7 +4063,7 @@
           <w:lang w:val="en-GB"/>
         </w:rPr>
       </w:pPr>
-      <w:bookmarkStart w:id="2" w:name="_Toc509231578"/>
+      <w:bookmarkStart w:id="1" w:name="_Toc509231578"/>
       <w:r>
         <w:rPr>
           <w:lang w:val="en-GB"/>
@@ -4052,7 +4071,7 @@
         <w:lastRenderedPageBreak/>
         <w:t>Setting-Up a Plugin in Unreal Engine 4 (UE4)</w:t>
       </w:r>
-      <w:bookmarkEnd w:id="2"/>
+      <w:bookmarkEnd w:id="1"/>
     </w:p>
     <w:p>
       <w:pPr>
@@ -4974,14 +4993,14 @@
           <w:lang w:val="en-GB"/>
         </w:rPr>
       </w:pPr>
-      <w:bookmarkStart w:id="3" w:name="_Toc509231579"/>
+      <w:bookmarkStart w:id="2" w:name="_Toc509231579"/>
       <w:r>
         <w:rPr>
           <w:lang w:val="en-GB"/>
         </w:rPr>
         <w:t>Balanced FPS Level Generation System</w:t>
       </w:r>
-      <w:bookmarkEnd w:id="3"/>
+      <w:bookmarkEnd w:id="2"/>
       <w:r>
         <w:rPr>
           <w:lang w:val="en-GB"/>
@@ -7782,13 +7801,7 @@
         <w:rPr>
           <w:lang w:val="en-GB"/>
         </w:rPr>
-        <w:t>2, 7, 8, 9 and 10</w:t>
-      </w:r>
-      <w:r>
-        <w:rPr>
-          <w:lang w:val="en-GB"/>
-        </w:rPr>
-        <w:t xml:space="preserve">. </w:t>
+        <w:t xml:space="preserve">2, 7, 8, 9 and 10. </w:t>
       </w:r>
       <w:r>
         <w:rPr>
@@ -7923,8 +7936,22 @@
         <w:rPr>
           <w:lang w:val="en-GB"/>
         </w:rPr>
-        <w:t xml:space="preserve"> tile will have never been considered, as there are no configurations of tiles that would allow for the placement of it).</w:t>
-      </w:r>
+        <w:t xml:space="preserve"> tile will have never been considered, as there </w:t>
+      </w:r>
+      <w:r>
+        <w:rPr>
+          <w:lang w:val="en-GB"/>
+        </w:rPr>
+        <w:t>is</w:t>
+      </w:r>
+      <w:r>
+        <w:rPr>
+          <w:lang w:val="en-GB"/>
+        </w:rPr>
+        <w:t xml:space="preserve"> no configuration of tiles that would allow for the placement of it).</w:t>
+      </w:r>
+      <w:bookmarkStart w:id="3" w:name="_GoBack"/>
+      <w:bookmarkEnd w:id="3"/>
     </w:p>
     <w:p>
       <w:pPr>
@@ -8145,7 +8172,7 @@
         <w:rPr>
           <w:noProof/>
         </w:rPr>
-        <w:object w:dxaOrig="0" w:dyaOrig="0" w14:anchorId="7126FC60">
+        <w:object w:dxaOrig="1440" w:dyaOrig="1440" w14:anchorId="7126FC60">
           <v:shapetype id="_x0000_t75" coordsize="21600,21600" o:spt="75" o:preferrelative="t" path="m@4@5l@4@11@9@11@9@5xe" filled="f" stroked="f">
             <v:stroke joinstyle="miter"/>
             <v:formulas>
@@ -8169,7 +8196,7 @@
             <v:imagedata r:id="rId23" o:title=""/>
             <w10:wrap type="square"/>
           </v:shape>
-          <o:OLEObject Type="Embed" ProgID="Visio.Drawing.15" ShapeID="_x0000_s1030" DrawAspect="Content" ObjectID="_1582998167" r:id="rId24"/>
+          <o:OLEObject Type="Embed" ProgID="Visio.Drawing.15" ShapeID="_x0000_s1030" DrawAspect="Content" ObjectID="_1583065732" r:id="rId24"/>
         </w:object>
       </w:r>
     </w:p>
@@ -8203,6 +8230,7 @@
           <w:docPartUnique/>
         </w:docPartObj>
       </w:sdtPr>
+      <w:sdtEndPr/>
       <w:sdtContent>
         <w:p>
           <w:pPr>
@@ -8227,6 +8255,7 @@
             <w:id w:val="111145805"/>
             <w:bibliography/>
           </w:sdtPr>
+          <w:sdtEndPr/>
           <w:sdtContent>
             <w:p>
               <w:pPr>
@@ -8304,6 +8333,7 @@
           <w:docPartUnique/>
         </w:docPartObj>
       </w:sdtPr>
+      <w:sdtEndPr/>
       <w:sdtContent>
         <w:p>
           <w:pPr>
@@ -8328,6 +8358,7 @@
             <w:id w:val="-573587230"/>
             <w:bibliography/>
           </w:sdtPr>
+          <w:sdtEndPr/>
           <w:sdtContent>
             <w:p>
               <w:pPr>
@@ -8428,19 +8459,7 @@
                   <w:rPr>
                     <w:rStyle w:val="IntenseReference"/>
                   </w:rPr>
-                  <w:t>https://answers.unr</w:t>
-                </w:r>
-                <w:r>
-                  <w:rPr>
-                    <w:rStyle w:val="IntenseReference"/>
-                  </w:rPr>
-                  <w:t>e</w:t>
-                </w:r>
-                <w:r>
-                  <w:rPr>
-                    <w:rStyle w:val="IntenseReference"/>
-                  </w:rPr>
-                  <w:t>alengine.com/questions/440347/create-a-new-level-from-c-code.html</w:t>
+                  <w:t>https://answers.unrealengine.com/questions/440347/create-a-new-level-from-c-code.html</w:t>
                 </w:r>
               </w:hyperlink>
             </w:p>
@@ -9904,7 +9923,7 @@
 </file>
 
 <file path=customXml/itemProps2.xml><?xml version="1.0" encoding="utf-8"?>
-<ds:datastoreItem xmlns:ds="http://schemas.openxmlformats.org/officeDocument/2006/customXml" ds:itemID="{D8003732-31B9-4AF5-B3E0-C8D067A4DD52}">
+<ds:datastoreItem xmlns:ds="http://schemas.openxmlformats.org/officeDocument/2006/customXml" ds:itemID="{6218C70C-9173-4576-8A18-EF9A374FC292}">
   <ds:schemaRefs>
     <ds:schemaRef ds:uri="http://schemas.openxmlformats.org/officeDocument/2006/bibliography"/>
   </ds:schemaRefs>

</xml_diff>